<commit_message>
unmodifiable sets for get Property
</commit_message>
<xml_diff>
--- a/documentations/technical/Apam-Presentation-EN.docx
+++ b/documentations/technical/Apam-Presentation-EN.docx
@@ -115,6 +115,7 @@
           <w:docPartUnique/>
         </w:docPartObj>
       </w:sdtPr>
+      <w:sdtEndPr/>
       <w:sdtContent>
         <w:p>
           <w:pPr>
@@ -28342,6 +28343,7 @@
           <w:color w:val="000000"/>
           <w:sz w:val="20"/>
           <w:szCs w:val="20"/>
+          <w:lang w:val="en-US"/>
         </w:rPr>
       </w:pPr>
       <w:proofErr w:type="gramStart"/>
@@ -28351,6 +28353,7 @@
           <w:color w:val="7F007F"/>
           <w:sz w:val="20"/>
           <w:szCs w:val="20"/>
+          <w:lang w:val="en-US"/>
         </w:rPr>
         <w:t>interfaces</w:t>
       </w:r>
@@ -28361,6 +28364,7 @@
           <w:color w:val="000000"/>
           <w:sz w:val="20"/>
           <w:szCs w:val="20"/>
+          <w:lang w:val="en-US"/>
         </w:rPr>
         <w:t>=</w:t>
       </w:r>
@@ -28372,6 +28376,7 @@
           <w:color w:val="2A00FF"/>
           <w:sz w:val="20"/>
           <w:szCs w:val="20"/>
+          <w:lang w:val="en-US"/>
         </w:rPr>
         <w:t>"apam.test.AC"</w:t>
       </w:r>
@@ -28380,6 +28385,7 @@
           <w:rFonts w:ascii="Courier New" w:hAnsi="Courier New" w:cs="Courier New"/>
           <w:sz w:val="20"/>
           <w:szCs w:val="20"/>
+          <w:lang w:val="en-US"/>
         </w:rPr>
         <w:t xml:space="preserve"> </w:t>
       </w:r>
@@ -28389,6 +28395,7 @@
           <w:color w:val="008080"/>
           <w:sz w:val="20"/>
           <w:szCs w:val="20"/>
+          <w:lang w:val="en-US"/>
         </w:rPr>
         <w:t>&gt;</w:t>
       </w:r>
@@ -28398,6 +28405,7 @@
           <w:color w:val="000000"/>
           <w:sz w:val="20"/>
           <w:szCs w:val="20"/>
+          <w:lang w:val="en-US"/>
         </w:rPr>
         <w:tab/>
       </w:r>
@@ -28414,6 +28422,7 @@
           <w:color w:val="000000"/>
           <w:sz w:val="20"/>
           <w:szCs w:val="20"/>
+          <w:lang w:val="en-US"/>
         </w:rPr>
       </w:pPr>
       <w:r>
@@ -28422,30 +28431,19 @@
           <w:color w:val="008080"/>
           <w:sz w:val="20"/>
           <w:szCs w:val="20"/>
+          <w:lang w:val="en-US"/>
         </w:rPr>
         <w:t>&lt;/</w:t>
       </w:r>
-      <w:proofErr w:type="spellStart"/>
-      <w:proofErr w:type="gramStart"/>
       <w:r>
         <w:rPr>
           <w:rFonts w:ascii="Courier New" w:hAnsi="Courier New" w:cs="Courier New"/>
           <w:color w:val="3F7F7F"/>
           <w:sz w:val="20"/>
           <w:szCs w:val="20"/>
-        </w:rPr>
-        <w:t>implementation</w:t>
-      </w:r>
-      <w:proofErr w:type="spellEnd"/>
-      <w:proofErr w:type="gramEnd"/>
-      <w:r>
-        <w:rPr>
-          <w:rFonts w:ascii="Courier New" w:hAnsi="Courier New" w:cs="Courier New"/>
-          <w:color w:val="3F7F7F"/>
-          <w:sz w:val="20"/>
-          <w:szCs w:val="20"/>
-        </w:rPr>
-        <w:t>&gt;</w:t>
+          <w:lang w:val="en-US"/>
+        </w:rPr>
+        <w:t>implementation&gt;</w:t>
       </w:r>
     </w:p>
     <w:p>
@@ -33620,6 +33618,7 @@
           <w:color w:val="000000"/>
           <w:sz w:val="20"/>
           <w:szCs w:val="20"/>
+          <w:lang w:val="en-US"/>
         </w:rPr>
         <w:tab/>
       </w:r>
@@ -34744,7 +34743,19 @@
         <w:rPr>
           <w:lang w:val="en-US"/>
         </w:rPr>
-        <w:t xml:space="preserve"> or not set we have two cases: for primitives</w:t>
+        <w:t xml:space="preserve"> or </w:t>
+      </w:r>
+      <w:r>
+        <w:rPr>
+          <w:lang w:val="en-US"/>
+        </w:rPr>
+        <w:t>not defined</w:t>
+      </w:r>
+      <w:r>
+        <w:rPr>
+          <w:lang w:val="en-US"/>
+        </w:rPr>
+        <w:t xml:space="preserve"> we have two cases: for primitives</w:t>
       </w:r>
       <w:r>
         <w:rPr>
@@ -35451,7 +35462,27 @@
         <w:rPr>
           <w:lang w:val="en-US"/>
         </w:rPr>
-        <w:t xml:space="preserve"> for primitive, and </w:t>
+        <w:t xml:space="preserve"> for primitive, and</w:t>
+      </w:r>
+      <w:r>
+        <w:rPr>
+          <w:lang w:val="en-US"/>
+        </w:rPr>
+        <w:t xml:space="preserve"> an </w:t>
+      </w:r>
+      <w:proofErr w:type="spellStart"/>
+      <w:r>
+        <w:rPr>
+          <w:lang w:val="en-US"/>
+        </w:rPr>
+        <w:t>unmodifiable</w:t>
+      </w:r>
+      <w:proofErr w:type="spellEnd"/>
+      <w:r>
+        <w:rPr>
+          <w:lang w:val="en-US"/>
+        </w:rPr>
+        <w:t xml:space="preserve"> </w:t>
       </w:r>
       <w:r>
         <w:rPr>
@@ -35597,6 +35628,8 @@
         </w:rPr>
         <w:t>.</w:t>
       </w:r>
+      <w:bookmarkStart w:id="40" w:name="_GoBack"/>
+      <w:bookmarkEnd w:id="40"/>
     </w:p>
     <w:p>
       <w:pPr>
@@ -35606,7 +35639,7 @@
           <w:lang w:val="en-US"/>
         </w:rPr>
       </w:pPr>
-      <w:bookmarkStart w:id="40" w:name="_Toc346064605"/>
+      <w:bookmarkStart w:id="41" w:name="_Toc346064605"/>
       <w:proofErr w:type="gramStart"/>
       <w:r>
         <w:rPr>
@@ -35614,7 +35647,7 @@
         </w:rPr>
         <w:t>Property inheritance.</w:t>
       </w:r>
-      <w:bookmarkEnd w:id="40"/>
+      <w:bookmarkEnd w:id="41"/>
       <w:proofErr w:type="gramEnd"/>
     </w:p>
     <w:p>
@@ -35642,14 +35675,14 @@
           <w:lang w:val="en-US"/>
         </w:rPr>
       </w:pPr>
-      <w:bookmarkStart w:id="41" w:name="_Toc346064606"/>
+      <w:bookmarkStart w:id="42" w:name="_Toc346064606"/>
       <w:r>
         <w:rPr>
           <w:lang w:val="en-US"/>
         </w:rPr>
         <w:t>Technical Domain properties</w:t>
       </w:r>
-      <w:bookmarkEnd w:id="41"/>
+      <w:bookmarkEnd w:id="42"/>
     </w:p>
     <w:p>
       <w:pPr>
@@ -35662,15 +35695,7 @@
         <w:rPr>
           <w:lang w:val="en-US"/>
         </w:rPr>
-        <w:t>The technical domain (i.e. Specification, Implementation, Instances) defines a few properties which semantics has b</w:t>
-      </w:r>
-      <w:bookmarkStart w:id="42" w:name="_GoBack"/>
-      <w:bookmarkEnd w:id="42"/>
-      <w:r>
-        <w:rPr>
-          <w:lang w:val="en-US"/>
-        </w:rPr>
-        <w:t xml:space="preserve">een defined by </w:t>
+        <w:t xml:space="preserve">The technical domain (i.e. Specification, Implementation, Instances) defines a few properties which semantics has been defined by </w:t>
       </w:r>
       <w:r>
         <w:rPr>
@@ -45090,42 +45115,18 @@
           <w:rFonts w:ascii="Courier New" w:hAnsi="Courier New" w:cs="Courier New"/>
           <w:sz w:val="20"/>
           <w:szCs w:val="20"/>
-        </w:rPr>
-      </w:pPr>
-      <w:r>
-        <w:rPr>
-          <w:rFonts w:ascii="Courier New" w:hAnsi="Courier New" w:cs="Courier New"/>
-          <w:sz w:val="20"/>
-          <w:szCs w:val="20"/>
-        </w:rPr>
-        <w:t xml:space="preserve">public </w:t>
-      </w:r>
-      <w:proofErr w:type="spellStart"/>
-      <w:r>
-        <w:rPr>
-          <w:rFonts w:ascii="Courier New" w:hAnsi="Courier New" w:cs="Courier New"/>
-          <w:sz w:val="20"/>
-          <w:szCs w:val="20"/>
-        </w:rPr>
-        <w:t>void</w:t>
-      </w:r>
-      <w:proofErr w:type="spellEnd"/>
-      <w:r>
-        <w:rPr>
-          <w:rFonts w:ascii="Courier New" w:hAnsi="Courier New" w:cs="Courier New"/>
-          <w:sz w:val="20"/>
-          <w:szCs w:val="20"/>
-        </w:rPr>
-        <w:t xml:space="preserve"> gotM2 (M2 m2) </w:t>
-      </w:r>
+          <w:lang w:val="en-US"/>
+        </w:rPr>
+      </w:pPr>
       <w:proofErr w:type="gramStart"/>
       <w:r>
         <w:rPr>
           <w:rFonts w:ascii="Courier New" w:hAnsi="Courier New" w:cs="Courier New"/>
           <w:sz w:val="20"/>
           <w:szCs w:val="20"/>
-        </w:rPr>
-        <w:t>{ .....</w:t>
+          <w:lang w:val="en-US"/>
+        </w:rPr>
+        <w:t>public</w:t>
       </w:r>
       <w:proofErr w:type="gramEnd"/>
       <w:r>
@@ -45133,8 +45134,9 @@
           <w:rFonts w:ascii="Courier New" w:hAnsi="Courier New" w:cs="Courier New"/>
           <w:sz w:val="20"/>
           <w:szCs w:val="20"/>
-        </w:rPr>
-        <w:t xml:space="preserve"> }</w:t>
+          <w:lang w:val="en-US"/>
+        </w:rPr>
+        <w:t xml:space="preserve"> void gotM2 (M2 m2) { ..... }</w:t>
       </w:r>
     </w:p>
     <w:p>
@@ -65087,6 +65089,7 @@
         <w:docPartUnique/>
       </w:docPartObj>
     </w:sdtPr>
+    <w:sdtEndPr/>
     <w:sdtContent>
       <w:p>
         <w:pPr>
@@ -70040,7 +70043,7 @@
 </file>
 
 <file path=customXml/itemProps1.xml><?xml version="1.0" encoding="utf-8"?>
-<ds:datastoreItem xmlns:ds="http://schemas.openxmlformats.org/officeDocument/2006/customXml" ds:itemID="{CE39C635-87EA-4B87-BA10-5E176778BD7E}">
+<ds:datastoreItem xmlns:ds="http://schemas.openxmlformats.org/officeDocument/2006/customXml" ds:itemID="{F52C0257-EF7D-49F5-B8E6-89F07E73FC20}">
   <ds:schemaRefs>
     <ds:schemaRef ds:uri="http://schemas.openxmlformats.org/officeDocument/2006/bibliography"/>
   </ds:schemaRefs>

</xml_diff>